<commit_message>
TS 1.7 Tamil BRH Corrections - 17/12/2022
</commit_message>
<xml_diff>
--- a/TS Jatai Ghanam Project/TS 1.7/TS 1.7 Jatai Tamil Corrections.docx
+++ b/TS Jatai Ghanam Project/TS 1.7/TS 1.7 Jatai Tamil Corrections.docx
@@ -9993,7 +9993,7 @@
                     <w:rPr>
                       <w:rFonts w:ascii="Latha" w:hAnsi="Latha" w:cs="Latha"/>
                       <w:szCs w:val="28"/>
-                      <w:highlight w:val="yellow"/>
+                      <w:highlight w:val="green"/>
                       <w:cs/>
                       <w:lang w:bidi="ta-IN"/>
                     </w:rPr>
@@ -10001,10 +10001,23 @@
                   </w:r>
                   <w:r>
                     <w:rPr>
-                      <w:rFonts w:ascii="Latha" w:hAnsi="Latha" w:cs="Latha"/>
-                      <w:b/>
-                      <w:bCs/>
-                      <w:szCs w:val="28"/>
+                      <w:rFonts w:ascii="BRH Tamil Tab Extra" w:hAnsi="BRH Tamil Tab Extra" w:cs="Latha"/>
+                      <w:b/>
+                      <w:bCs/>
+                      <w:sz w:val="32"/>
+                      <w:szCs w:val="32"/>
+                      <w:highlight w:val="green"/>
+                      <w:lang w:bidi="ta-IN"/>
+                    </w:rPr>
+                    <w:t>…</w:t>
+                  </w:r>
+                  <w:r>
+                    <w:rPr>
+                      <w:rFonts w:ascii="Latha" w:hAnsi="Latha" w:cs="Latha"/>
+                      <w:b/>
+                      <w:bCs/>
+                      <w:szCs w:val="28"/>
+                      <w:highlight w:val="green"/>
                       <w:cs/>
                       <w:lang w:bidi="ta-IN"/>
                     </w:rPr>
@@ -21421,17 +21434,6 @@
                       <w:lang w:bidi="ta-IN"/>
                     </w:rPr>
                     <w:t>ரேண</w:t>
-                  </w:r>
-                  <w:r>
-                    <w:rPr>
-                      <w:rFonts w:ascii="BRH Tamil Tab Extra" w:hAnsi="BRH Tamil Tab Extra" w:cs="Latha"/>
-                      <w:b/>
-                      <w:bCs/>
-                      <w:sz w:val="32"/>
-                      <w:szCs w:val="32"/>
-                      <w:lang w:bidi="ta-IN"/>
-                    </w:rPr>
-                    <w:t>…</w:t>
                   </w:r>
                   <w:r>
                     <w:rPr>

</xml_diff>